<commit_message>
le nouveau et meilleur cahier de charge
</commit_message>
<xml_diff>
--- a/gestion hopital.docx
+++ b/gestion hopital.docx
@@ -1,6 +1,6 @@
 
 <file path=word/document.xml><?xml version="1.0" encoding="utf-8"?>
-<w:document xmlns:wpc="http://schemas.microsoft.com/office/word/2010/wordprocessingCanvas" xmlns:cx="http://schemas.microsoft.com/office/drawing/2014/chartex" xmlns:cx1="http://schemas.microsoft.com/office/drawing/2015/9/8/chartex" xmlns:mc="http://schemas.openxmlformats.org/markup-compatibility/2006" xmlns:o="urn:schemas-microsoft-com:office:office" xmlns:r="http://schemas.openxmlformats.org/officeDocument/2006/relationships" xmlns:m="http://schemas.openxmlformats.org/officeDocument/2006/math" xmlns:v="urn:schemas-microsoft-com:vml" xmlns:wp14="http://schemas.microsoft.com/office/word/2010/wordprocessingDrawing" xmlns:wp="http://schemas.openxmlformats.org/drawingml/2006/wordprocessingDrawing" xmlns:w10="urn:schemas-microsoft-com:office:word" xmlns:w="http://schemas.openxmlformats.org/wordprocessingml/2006/main" xmlns:w14="http://schemas.microsoft.com/office/word/2010/wordml" xmlns:w15="http://schemas.microsoft.com/office/word/2012/wordml" xmlns:w16se="http://schemas.microsoft.com/office/word/2015/wordml/symex" xmlns:wpg="http://schemas.microsoft.com/office/word/2010/wordprocessingGroup" xmlns:wpi="http://schemas.microsoft.com/office/word/2010/wordprocessingInk" xmlns:wne="http://schemas.microsoft.com/office/word/2006/wordml" xmlns:wps="http://schemas.microsoft.com/office/word/2010/wordprocessingShape" mc:Ignorable="w14 w15 w16se wp14">
+<w:document xmlns:wpc="http://schemas.microsoft.com/office/word/2010/wordprocessingCanvas" xmlns:cx="http://schemas.microsoft.com/office/drawing/2014/chartex" xmlns:mc="http://schemas.openxmlformats.org/markup-compatibility/2006" xmlns:o="urn:schemas-microsoft-com:office:office" xmlns:r="http://schemas.openxmlformats.org/officeDocument/2006/relationships" xmlns:m="http://schemas.openxmlformats.org/officeDocument/2006/math" xmlns:v="urn:schemas-microsoft-com:vml" xmlns:wp14="http://schemas.microsoft.com/office/word/2010/wordprocessingDrawing" xmlns:wp="http://schemas.openxmlformats.org/drawingml/2006/wordprocessingDrawing" xmlns:w10="urn:schemas-microsoft-com:office:word" xmlns:w="http://schemas.openxmlformats.org/wordprocessingml/2006/main" xmlns:w14="http://schemas.microsoft.com/office/word/2010/wordml" xmlns:w15="http://schemas.microsoft.com/office/word/2012/wordml" xmlns:w16se="http://schemas.microsoft.com/office/word/2015/wordml/symex" xmlns:wpg="http://schemas.microsoft.com/office/word/2010/wordprocessingGroup" xmlns:wpi="http://schemas.microsoft.com/office/word/2010/wordprocessingInk" xmlns:wne="http://schemas.microsoft.com/office/word/2006/wordml" xmlns:wps="http://schemas.microsoft.com/office/word/2010/wordprocessingShape" mc:Ignorable="w14 w15 w16se wp14">
   <w:body>
     <w:p>
       <w:pPr>
@@ -37,16 +37,16 @@
         </w:rPr>
         <w:t xml:space="preserve">Un </w:t>
       </w:r>
-      <w:proofErr w:type="spellStart"/>
-      <w:r>
-        <w:rPr>
-          <w:rFonts w:ascii="Times New Roman" w:hAnsi="Times New Roman" w:cs="Times New Roman"/>
-          <w:sz w:val="24"/>
-          <w:lang w:val="fr-FR"/>
-        </w:rPr>
-        <w:t>hopital</w:t>
-      </w:r>
-      <w:proofErr w:type="spellEnd"/>
+      <w:r>
+        <w:rPr>
+          <w:rFonts w:ascii="Times New Roman" w:hAnsi="Times New Roman" w:cs="Times New Roman"/>
+          <w:sz w:val="24"/>
+          <w:lang w:val="fr-FR"/>
+        </w:rPr>
+        <w:t>hôpital</w:t>
+      </w:r>
+      <w:bookmarkStart w:id="0" w:name="_GoBack"/>
+      <w:bookmarkEnd w:id="0"/>
       <w:r>
         <w:rPr>
           <w:rFonts w:ascii="Times New Roman" w:hAnsi="Times New Roman" w:cs="Times New Roman"/>
@@ -61,18 +61,16 @@
           <w:sz w:val="24"/>
           <w:lang w:val="fr-FR"/>
         </w:rPr>
-        <w:t xml:space="preserve">est composé de </w:t>
-      </w:r>
-      <w:proofErr w:type="spellStart"/>
-      <w:r>
-        <w:rPr>
-          <w:rFonts w:ascii="Times New Roman" w:hAnsi="Times New Roman" w:cs="Times New Roman"/>
-          <w:sz w:val="24"/>
-          <w:lang w:val="fr-FR"/>
-        </w:rPr>
-        <w:t>plusieur</w:t>
-      </w:r>
-      <w:proofErr w:type="spellEnd"/>
+        <w:t>est composé de plusieur</w:t>
+      </w:r>
+      <w:r>
+        <w:rPr>
+          <w:rFonts w:ascii="Times New Roman" w:hAnsi="Times New Roman" w:cs="Times New Roman"/>
+          <w:sz w:val="24"/>
+          <w:lang w:val="fr-FR"/>
+        </w:rPr>
+        <w:t>s</w:t>
+      </w:r>
       <w:r>
         <w:rPr>
           <w:rFonts w:ascii="Times New Roman" w:hAnsi="Times New Roman" w:cs="Times New Roman"/>
@@ -225,18 +223,24 @@
           <w:sz w:val="24"/>
           <w:lang w:val="fr-FR"/>
         </w:rPr>
-        <w:t xml:space="preserve">La </w:t>
-      </w:r>
-      <w:proofErr w:type="spellStart"/>
-      <w:r>
-        <w:rPr>
-          <w:rFonts w:ascii="Times New Roman" w:hAnsi="Times New Roman" w:cs="Times New Roman"/>
-          <w:sz w:val="24"/>
-          <w:lang w:val="fr-FR"/>
-        </w:rPr>
-        <w:t>mogue</w:t>
-      </w:r>
-      <w:proofErr w:type="spellEnd"/>
+        <w:t>La mo</w:t>
+      </w:r>
+      <w:r>
+        <w:rPr>
+          <w:rFonts w:ascii="Times New Roman" w:hAnsi="Times New Roman" w:cs="Times New Roman"/>
+          <w:sz w:val="24"/>
+          <w:lang w:val="fr-FR"/>
+        </w:rPr>
+        <w:t>r</w:t>
+      </w:r>
+      <w:r>
+        <w:rPr>
+          <w:rFonts w:ascii="Times New Roman" w:hAnsi="Times New Roman" w:cs="Times New Roman"/>
+          <w:sz w:val="24"/>
+          <w:lang w:val="fr-FR"/>
+        </w:rPr>
+        <w:t>gue</w:t>
+      </w:r>
     </w:p>
     <w:p>
       <w:pPr>
@@ -2306,8 +2310,6 @@
           <w:lang w:val="fr-FR"/>
         </w:rPr>
       </w:pPr>
-      <w:bookmarkStart w:id="0" w:name="_GoBack"/>
-      <w:bookmarkEnd w:id="0"/>
     </w:p>
     <w:p>
       <w:pPr>
@@ -3756,7 +3758,7 @@
 </file>
 
 <file path=word/numbering.xml><?xml version="1.0" encoding="utf-8"?>
-<w:numbering xmlns:wpc="http://schemas.microsoft.com/office/word/2010/wordprocessingCanvas" xmlns:cx="http://schemas.microsoft.com/office/drawing/2014/chartex" xmlns:cx1="http://schemas.microsoft.com/office/drawing/2015/9/8/chartex" xmlns:mc="http://schemas.openxmlformats.org/markup-compatibility/2006" xmlns:o="urn:schemas-microsoft-com:office:office" xmlns:r="http://schemas.openxmlformats.org/officeDocument/2006/relationships" xmlns:m="http://schemas.openxmlformats.org/officeDocument/2006/math" xmlns:v="urn:schemas-microsoft-com:vml" xmlns:wp14="http://schemas.microsoft.com/office/word/2010/wordprocessingDrawing" xmlns:wp="http://schemas.openxmlformats.org/drawingml/2006/wordprocessingDrawing" xmlns:w10="urn:schemas-microsoft-com:office:word" xmlns:w="http://schemas.openxmlformats.org/wordprocessingml/2006/main" xmlns:w14="http://schemas.microsoft.com/office/word/2010/wordml" xmlns:w15="http://schemas.microsoft.com/office/word/2012/wordml" xmlns:w16se="http://schemas.microsoft.com/office/word/2015/wordml/symex" xmlns:wpg="http://schemas.microsoft.com/office/word/2010/wordprocessingGroup" xmlns:wpi="http://schemas.microsoft.com/office/word/2010/wordprocessingInk" xmlns:wne="http://schemas.microsoft.com/office/word/2006/wordml" xmlns:wps="http://schemas.microsoft.com/office/word/2010/wordprocessingShape" mc:Ignorable="w14 w15 w16se wp14">
+<w:numbering xmlns:wpc="http://schemas.microsoft.com/office/word/2010/wordprocessingCanvas" xmlns:cx="http://schemas.microsoft.com/office/drawing/2014/chartex" xmlns:mc="http://schemas.openxmlformats.org/markup-compatibility/2006" xmlns:o="urn:schemas-microsoft-com:office:office" xmlns:r="http://schemas.openxmlformats.org/officeDocument/2006/relationships" xmlns:m="http://schemas.openxmlformats.org/officeDocument/2006/math" xmlns:v="urn:schemas-microsoft-com:vml" xmlns:wp14="http://schemas.microsoft.com/office/word/2010/wordprocessingDrawing" xmlns:wp="http://schemas.openxmlformats.org/drawingml/2006/wordprocessingDrawing" xmlns:w10="urn:schemas-microsoft-com:office:word" xmlns:w="http://schemas.openxmlformats.org/wordprocessingml/2006/main" xmlns:w14="http://schemas.microsoft.com/office/word/2010/wordml" xmlns:w15="http://schemas.microsoft.com/office/word/2012/wordml" xmlns:w16se="http://schemas.microsoft.com/office/word/2015/wordml/symex" xmlns:wpg="http://schemas.microsoft.com/office/word/2010/wordprocessingGroup" xmlns:wpi="http://schemas.microsoft.com/office/word/2010/wordprocessingInk" xmlns:wne="http://schemas.microsoft.com/office/word/2006/wordml" xmlns:wps="http://schemas.microsoft.com/office/word/2010/wordprocessingShape" mc:Ignorable="w14 w15 w16se wp14">
   <w:abstractNum w:abstractNumId="0" w15:restartNumberingAfterBreak="0">
     <w:nsid w:val="20C26C90"/>
     <w:multiLevelType w:val="hybridMultilevel"/>

</xml_diff>